<commit_message>
adding things to the doc
</commit_message>
<xml_diff>
--- a/Documents/Packet Visualization Dev Doc .docx
+++ b/Documents/Packet Visualization Dev Doc .docx
@@ -10,6 +10,9 @@
       </w:pPr>
       <w:bookmarkStart w:id="0" w:name="_uzfy942naz67" w:colFirst="0" w:colLast="0"/>
       <w:bookmarkEnd w:id="0"/>
+      <w:r>
+        <w:t>r</w:t>
+      </w:r>
       <w:r>
         <w:tab/>
       </w:r>
@@ -3668,10 +3671,7 @@
         <w:ind w:left="720"/>
       </w:pPr>
       <w:r>
-        <w:t>The purpose of this document is to inform any future development teams of the currently developed system including the architecture of the system, key models, database development, and full configuration. The document provides insight to development featur</w:t>
-      </w:r>
-      <w:r>
-        <w:t>es as they currently exist and considerations for future development.</w:t>
+        <w:t>The purpose of this document is to inform any future development teams of the currently developed system including the architecture of the system, key models, database development, and full configuration. The document provides insight to development features as they currently exist and considerations for future development.</w:t>
       </w:r>
       <w:r>
         <w:tab/>
@@ -3769,10 +3769,7 @@
         <w:ind w:left="720"/>
       </w:pPr>
       <w:r>
-        <w:t>At handoff to the client, the Packet Visualization system fulfills all requirements that are stated in the original requirement document. Current pending items are related to usability features that are not explicitly stated in t</w:t>
-      </w:r>
-      <w:r>
-        <w:t xml:space="preserve">he document and performance features that enhance system computation speed and usability. </w:t>
+        <w:t xml:space="preserve">At handoff to the client, the Packet Visualization system fulfills all requirements that are stated in the original requirement document. Current pending items are related to usability features that are not explicitly stated in the document and performance features that enhance system computation speed and usability. </w:t>
       </w:r>
     </w:p>
     <w:p>
@@ -3819,10 +3816,7 @@
       </w:r>
       <w:proofErr w:type="gramStart"/>
       <w:r>
-        <w:t>model</w:t>
-      </w:r>
-      <w:r>
-        <w:t>s</w:t>
+        <w:t>models</w:t>
       </w:r>
       <w:proofErr w:type="gramEnd"/>
       <w:r>
@@ -3867,10 +3861,7 @@
       </w:r>
       <w:proofErr w:type="spellEnd"/>
       <w:r>
-        <w:t>: This folder hosts everyth</w:t>
-      </w:r>
-      <w:r>
-        <w:t>ing that the application is using for the GUI, here you will be able to find everything that is displayed in the front end.</w:t>
+        <w:t>: This folder hosts everything that the application is using for the GUI, here you will be able to find everything that is displayed in the front end.</w:t>
       </w:r>
     </w:p>
     <w:p/>
@@ -3885,10 +3876,7 @@
       </w:r>
       <w:proofErr w:type="gramEnd"/>
       <w:r>
-        <w:t xml:space="preserve"> and they dict</w:t>
-      </w:r>
-      <w:r>
-        <w:t xml:space="preserve">ate, with the exception of packets, the shape of each entity that our system uses in order to function. The folder also contains entity operator which is the class that every component should be using </w:t>
+        <w:t xml:space="preserve"> and they dictate, with the exception of packets, the shape of each entity that our system uses in order to function. The folder also contains entity operator which is the class that every component should be using </w:t>
       </w:r>
       <w:proofErr w:type="gramStart"/>
       <w:r>
@@ -3902,13 +3890,7 @@
     <w:p/>
     <w:p>
       <w:r>
-        <w:t>In the system t</w:t>
-      </w:r>
-      <w:r>
-        <w:t>here are instances where models require some controller to communicate with the front end of the system and there are instances where the front end can directly communicate with the system depending on what functionality was needed with the given model. Th</w:t>
-      </w:r>
-      <w:r>
-        <w:t xml:space="preserve">ese will be discussed in detail in a later section. </w:t>
+        <w:t xml:space="preserve">In the system there are instances where models require some controller to communicate with the front end of the system and there are instances where the front end can directly communicate with the system depending on what functionality was needed with the given model. These will be discussed in detail in a later section. </w:t>
       </w:r>
     </w:p>
     <w:p/>
@@ -3925,13 +3907,7 @@
     <w:p/>
     <w:p>
       <w:r>
-        <w:t>Tech Debt: The pattern is not perfect since we were learning still, so certain modules may not</w:t>
-      </w:r>
-      <w:r>
-        <w:t xml:space="preserve"> be obeying the rules we are describing in here. If you find any modules that need to be refactored keep in mind that there is known tech debt that due to the timeline of our project was not possible to fix, so feel free to modify and create a pull request</w:t>
-      </w:r>
-      <w:r>
-        <w:t xml:space="preserve"> for it.</w:t>
+        <w:t>Tech Debt: The pattern is not perfect since we were learning still, so certain modules may not be obeying the rules we are describing in here. If you find any modules that need to be refactored keep in mind that there is known tech debt that due to the timeline of our project was not possible to fix, so feel free to modify and create a pull request for it.</w:t>
       </w:r>
     </w:p>
     <w:p/>
@@ -3971,10 +3947,7 @@
       </w:r>
       <w:proofErr w:type="spellEnd"/>
       <w:r>
-        <w:t xml:space="preserve"> file exten</w:t>
-      </w:r>
-      <w:r>
-        <w:t>sions.</w:t>
+        <w:t xml:space="preserve"> file extensions.</w:t>
       </w:r>
     </w:p>
     <w:p/>
@@ -4028,10 +4001,7 @@
       </w:r>
       <w:proofErr w:type="spellEnd"/>
       <w:r>
-        <w:t xml:space="preserve"> file is ingested, the sys</w:t>
-      </w:r>
-      <w:r>
-        <w:t xml:space="preserve">tem leverages </w:t>
+        <w:t xml:space="preserve"> file is ingested, the system leverages </w:t>
       </w:r>
       <w:proofErr w:type="spellStart"/>
       <w:r>
@@ -4079,10 +4049,7 @@
       </w:r>
       <w:proofErr w:type="spellEnd"/>
       <w:r>
-        <w:t xml:space="preserve"> in</w:t>
-      </w:r>
-      <w:r>
-        <w:t>to JSON. The JSON is then read into the database (</w:t>
+        <w:t xml:space="preserve"> into JSON. The JSON is then read into the database (</w:t>
       </w:r>
       <w:proofErr w:type="spellStart"/>
       <w:r>
@@ -4108,10 +4075,7 @@
       </w:r>
       <w:proofErr w:type="spellEnd"/>
       <w:r>
-        <w:t xml:space="preserve"> files will be kept in the dataset directory for other use cases. A</w:t>
-      </w:r>
-      <w:r>
-        <w:t xml:space="preserve">ll files used for processing and database insert are cleaned up and removed from the directory created by the system. </w:t>
+        <w:t xml:space="preserve"> files will be kept in the dataset directory for other use cases. All files used for processing and database insert are cleaned up and removed from the directory created by the system. </w:t>
       </w:r>
     </w:p>
     <w:p>
@@ -4162,13 +4126,7 @@
       </w:r>
       <w:proofErr w:type="spellEnd"/>
       <w:r>
-        <w:t xml:space="preserve"> is responsible for handling any interaction with the database. This includes creating a connectio</w:t>
-      </w:r>
-      <w:r>
-        <w:t>n to the database, creating a new database for every new dataset that exists in the project, inserting and removing data, dumping a database (essentially saving) into the workspace directory, and restoring a database for a workspace that was previously sav</w:t>
-      </w:r>
-      <w:r>
-        <w:t>ed.</w:t>
+        <w:t xml:space="preserve"> is responsible for handling any interaction with the database. This includes creating a connection to the database, creating a new database for every new dataset that exists in the project, inserting and removing data, dumping a database (essentially saving) into the workspace directory, and restoring a database for a workspace that was previously saved.</w:t>
       </w:r>
     </w:p>
     <w:p/>
@@ -4180,13 +4138,7 @@
         <w:rPr>
           <w:i/>
         </w:rPr>
-        <w:t xml:space="preserve">This was a major consideration from the development team and may be something to consider as far </w:t>
-      </w:r>
-      <w:r>
-        <w:rPr>
-          <w:i/>
-        </w:rPr>
-        <w:t xml:space="preserve">as moving any function that queries that database to this location. </w:t>
+        <w:t xml:space="preserve">This was a major consideration from the development team and may be something to consider as far as moving any function that queries that database to this location. </w:t>
       </w:r>
     </w:p>
     <w:p>
@@ -4228,10 +4180,7 @@
       </w:r>
       <w:proofErr w:type="spellStart"/>
       <w:r>
-        <w:t>b</w:t>
-      </w:r>
-      <w:r>
-        <w:t>ackend_components</w:t>
+        <w:t>backend_components</w:t>
       </w:r>
       <w:proofErr w:type="spellEnd"/>
       <w:r>
@@ -4264,10 +4213,7 @@
       </w:r>
       <w:proofErr w:type="spellEnd"/>
       <w:r>
-        <w:t xml:space="preserve"> features. The functions in th</w:t>
-      </w:r>
-      <w:r>
-        <w:t xml:space="preserve">is file allow the user to open </w:t>
+        <w:t xml:space="preserve"> features. The functions in this file allow the user to open </w:t>
       </w:r>
       <w:proofErr w:type="spellStart"/>
       <w:r>
@@ -4324,10 +4270,7 @@
       </w:r>
       <w:proofErr w:type="spellStart"/>
       <w:r>
-        <w:t>Bandwidt</w:t>
-      </w:r>
-      <w:r>
-        <w:t>h_plot</w:t>
+        <w:t>Bandwidth_plot</w:t>
       </w:r>
       <w:proofErr w:type="spellEnd"/>
       <w:r>
@@ -4361,10 +4304,7 @@
     <w:p>
       <w:r>
         <w:lastRenderedPageBreak/>
-        <w:t>The cl</w:t>
-      </w:r>
-      <w:r>
-        <w:t xml:space="preserve">assifier class is a very simple scikit-learn implementation of the k-means algorithm. </w:t>
+        <w:t xml:space="preserve">The classifier class is a very simple scikit-learn implementation of the k-means algorithm. </w:t>
       </w:r>
     </w:p>
     <w:p/>
@@ -4443,10 +4383,7 @@
       </w:r>
       <w:proofErr w:type="spellEnd"/>
       <w:r>
-        <w:t>: It is an integer that dictates the clusters (groups) that k-means needs to create. As a sugg</w:t>
-      </w:r>
-      <w:r>
-        <w:t>estion, do not test with 1 cluster or 1 per packet cluster, the typical use case is to be able to identify outliers in the dataset.</w:t>
+        <w:t>: It is an integer that dictates the clusters (groups) that k-means needs to create. As a suggestion, do not test with 1 cluster or 1 per packet cluster, the typical use case is to be able to identify outliers in the dataset.</w:t>
       </w:r>
     </w:p>
     <w:p/>
@@ -4460,10 +4397,7 @@
       </w:r>
       <w:proofErr w:type="spellEnd"/>
       <w:r>
-        <w:t xml:space="preserve"> using the Python Pandas library, and then it transforms any categorical value to numeric to create classifiable</w:t>
-      </w:r>
-      <w:r>
-        <w:t xml:space="preserve"> features. The second stage runs the classifier with the pandas </w:t>
+        <w:t xml:space="preserve"> using the Python Pandas library, and then it transforms any categorical value to numeric to create classifiable features. The second stage runs the classifier with the pandas </w:t>
       </w:r>
       <w:proofErr w:type="spellStart"/>
       <w:r>
@@ -4482,10 +4416,7 @@
       </w:r>
       <w:proofErr w:type="spellEnd"/>
       <w:r>
-        <w:t>: A python string array that stores the column names of the numerical informat</w:t>
-      </w:r>
-      <w:r>
-        <w:t>ion.</w:t>
+        <w:t>: A python string array that stores the column names of the numerical information.</w:t>
       </w:r>
     </w:p>
     <w:p>
@@ -4522,10 +4453,7 @@
       </w:r>
       <w:proofErr w:type="spellEnd"/>
       <w:r>
-        <w:t xml:space="preserve"> is the classified data, back in categorical, with the instance number colum</w:t>
-      </w:r>
-      <w:r>
-        <w:t>n and cluster number column attached to each packet data.</w:t>
+        <w:t xml:space="preserve"> is the classified data, back in categorical, with the instance number column and cluster number column attached to each packet data.</w:t>
       </w:r>
     </w:p>
     <w:p/>
@@ -4546,10 +4474,7 @@
       </w:pPr>
       <w:bookmarkStart w:id="20" w:name="_Toc89788249"/>
       <w:r>
-        <w:t>4.4 Controlle</w:t>
-      </w:r>
-      <w:r>
-        <w:t>r</w:t>
+        <w:t>4.4 Controller</w:t>
       </w:r>
       <w:bookmarkEnd w:id="20"/>
     </w:p>
@@ -4561,10 +4486,7 @@
     <w:p/>
     <w:p>
       <w:r>
-        <w:t>The controller class objective is to be the API-like class that would open interaction between front-end and back-end components, in the end the functionality placed in here is only to run the classifier algorithm. This controller cu</w:t>
-      </w:r>
-      <w:r>
-        <w:t>rrently holds only one functional endpoint which is:</w:t>
+        <w:t>The controller class objective is to be the API-like class that would open interaction between front-end and back-end components, in the end the functionality placed in here is only to run the classifier algorithm. This controller currently holds only one functional endpoint which is:</w:t>
       </w:r>
     </w:p>
     <w:p/>
@@ -4607,10 +4529,7 @@
       </w:r>
       <w:proofErr w:type="spellEnd"/>
       <w:r>
-        <w:t>: The user</w:t>
-      </w:r>
-      <w:r>
-        <w:t xml:space="preserve"> selected properties to classify the data  </w:t>
+        <w:t xml:space="preserve">: The user selected properties to classify the data  </w:t>
       </w:r>
     </w:p>
     <w:p>
@@ -4685,10 +4604,7 @@
       </w:r>
       <w:proofErr w:type="spellEnd"/>
       <w:r>
-        <w:t>: Features or properties that w</w:t>
-      </w:r>
-      <w:r>
-        <w:t>ere classified (for plotting purposes)</w:t>
+        <w:t>: Features or properties that were classified (for plotting purposes)</w:t>
       </w:r>
     </w:p>
     <w:p>
@@ -4717,10 +4633,7 @@
       </w:r>
       <w:proofErr w:type="spellEnd"/>
       <w:r>
-        <w:t xml:space="preserve"> file plays a significant role in the data that is received from a given query. Given that the json is multi nested, the development team had to find a way to select individual fields for given use cases. The functions in this file solve thi</w:t>
-      </w:r>
-      <w:r>
-        <w:t xml:space="preserve">s issue and allow developers to easily reference a field in the nested json. </w:t>
+        <w:t xml:space="preserve"> file plays a significant role in the data that is received from a given query. Given that the json is multi nested, the development team had to find a way to select individual fields for given use cases. The functions in this file solve this issue and allow developers to easily reference a field in the nested json. </w:t>
       </w:r>
     </w:p>
     <w:p>
@@ -4741,10 +4654,7 @@
     <w:p/>
     <w:p>
       <w:r>
-        <w:t>The Load file is responsible for setting up the system in the case that the user selects “Load Workspace” and provides a zipped workspace as user input. T</w:t>
-      </w:r>
-      <w:r>
-        <w:t xml:space="preserve">he directory that is saved when a user saves a workspace contains save files that allow the system to parse and reload data in a new instance of the Packet Visualization client. </w:t>
+        <w:t xml:space="preserve">The Load file is responsible for setting up the system in the case that the user selects “Load Workspace” and provides a zipped workspace as user input. The directory that is saved when a user saves a workspace contains save files that allow the system to parse and reload data in a new instance of the Packet Visualization client. </w:t>
       </w:r>
     </w:p>
     <w:p>
@@ -4765,13 +4675,7 @@
     <w:p/>
     <w:p>
       <w:r>
-        <w:t>Worke</w:t>
-      </w:r>
-      <w:r>
-        <w:t>r files in this directory are set up to be processed by a thread in the front end. They allow the system to process some functions and perform computation without freezing the application. For any future heavy computation use cases, these files can serve a</w:t>
-      </w:r>
-      <w:r>
-        <w:t xml:space="preserve">s a template for when the need for a separate thread. They include signals that are sent to the main GUI interface such as progress reports, data, or finished a finished signal to indicate the thread completed its work. </w:t>
+        <w:t xml:space="preserve">Worker files in this directory are set up to be processed by a thread in the front end. They allow the system to process some functions and perform computation without freezing the application. For any future heavy computation use cases, these files can serve as a template for when the need for a separate thread. They include signals that are sent to the main GUI interface such as progress reports, data, or finished a finished signal to indicate the thread completed its work. </w:t>
       </w:r>
     </w:p>
     <w:p>
@@ -4786,10 +4690,7 @@
     </w:p>
     <w:p>
       <w:r>
-        <w:t>File: table_backe</w:t>
-      </w:r>
-      <w:r>
-        <w:t>nd.py</w:t>
+        <w:t>File: table_backend.py</w:t>
       </w:r>
     </w:p>
     <w:p/>
@@ -4810,10 +4711,7 @@
     <w:p>
       <w:r>
         <w:lastRenderedPageBreak/>
-        <w:t xml:space="preserve">There is also a use case that </w:t>
-      </w:r>
-      <w:r>
-        <w:t xml:space="preserve">requires the user to be able to select these packets and export them to various types such as ASCII, JSON, and another PCAP. The functionality for those export types is found in this file.  </w:t>
+        <w:t xml:space="preserve">There is also a use case that requires the user to be able to select these packets and export them to various types such as ASCII, JSON, and another PCAP. The functionality for those export types is found in this file.  </w:t>
       </w:r>
     </w:p>
     <w:p/>
@@ -4829,10 +4727,7 @@
     </w:p>
     <w:p>
       <w:r>
-        <w:t>The following section details the main models used in</w:t>
-      </w:r>
-      <w:r>
-        <w:t xml:space="preserve"> the system. Each file contains similar code with different details depending on required use cases. These files </w:t>
+        <w:t xml:space="preserve">The following section details the main models used in the system. Each file contains similar code with different details depending on required use cases. These files </w:t>
       </w:r>
       <w:proofErr w:type="gramStart"/>
       <w:r>
@@ -4860,10 +4755,7 @@
     <w:p/>
     <w:p>
       <w:r>
-        <w:t>Save: Allows us to</w:t>
-      </w:r>
-      <w:r>
-        <w:t xml:space="preserve"> wrap up any object of a given type along with associated information and add it to a save file.</w:t>
+        <w:t>Save: Allows us to wrap up any object of a given type along with associated information and add it to a save file.</w:t>
       </w:r>
     </w:p>
     <w:p/>
@@ -4875,10 +4767,7 @@
     <w:p/>
     <w:p>
       <w:r>
-        <w:t>Delete: Provides th</w:t>
-      </w:r>
-      <w:r>
-        <w:t xml:space="preserve">e inner workings of the Remove and deletes all information related to the object. </w:t>
+        <w:t xml:space="preserve">Delete: Provides the inner workings of the Remove and deletes all information related to the object. </w:t>
       </w:r>
     </w:p>
     <w:p>
@@ -4911,10 +4800,7 @@
     <w:p/>
     <w:p>
       <w:r>
-        <w:t>See user manual “Add Dataset” for more informat</w:t>
-      </w:r>
-      <w:r>
-        <w:t xml:space="preserve">ion. </w:t>
+        <w:t xml:space="preserve">See user manual “Add Dataset” for more information. </w:t>
       </w:r>
     </w:p>
     <w:p>
@@ -4939,10 +4825,7 @@
       </w:r>
       <w:r>
         <w:lastRenderedPageBreak/>
-        <w:t>to treat the small PCAP or a lar</w:t>
-      </w:r>
-      <w:r>
-        <w:t xml:space="preserve">ge PCAP. In the instance of a Large PCAP the system will start to split the PCAP into smaller chunks for processing purposes. </w:t>
+        <w:t xml:space="preserve">to treat the small PCAP or a large PCAP. In the instance of a Large PCAP the system will start to split the PCAP into smaller chunks for processing purposes. </w:t>
       </w:r>
     </w:p>
     <w:p/>
@@ -4998,10 +4881,7 @@
     </w:p>
     <w:p>
       <w:r>
-        <w:t>File:</w:t>
-      </w:r>
-      <w:r>
-        <w:t xml:space="preserve"> pcap_worker.py</w:t>
+        <w:t>File: pcap_worker.py</w:t>
       </w:r>
     </w:p>
     <w:p/>
@@ -5036,10 +4916,7 @@
       </w:r>
       <w:proofErr w:type="spellStart"/>
       <w:r>
-        <w:t>pca</w:t>
-      </w:r>
-      <w:r>
-        <w:t>p</w:t>
+        <w:t>pcap</w:t>
       </w:r>
       <w:proofErr w:type="spellEnd"/>
       <w:r>
@@ -5057,10 +4934,7 @@
     <w:p/>
     <w:p>
       <w:r>
-        <w:t>The reasoning for this relates to limited processing power. Typically in this c</w:t>
-      </w:r>
-      <w:r>
-        <w:t xml:space="preserve">ase, we would rely on </w:t>
+        <w:t xml:space="preserve">The reasoning for this relates to limited processing power. Typically in this case, we would rely on </w:t>
       </w:r>
       <w:proofErr w:type="gramStart"/>
       <w:r>
@@ -5068,10 +4942,7 @@
       </w:r>
       <w:proofErr w:type="gramEnd"/>
       <w:r>
-        <w:t xml:space="preserve"> processing engine to handle large sums of data and perform computation; however for the allotted resources the development team resorted to handing off this process to another thread to work in the background. There is also an</w:t>
-      </w:r>
-      <w:r>
-        <w:t xml:space="preserve"> associated progress bar that keeps track of the progress for these functions and displays them on the front end.  </w:t>
+        <w:t xml:space="preserve"> processing engine to handle large sums of data and perform computation; however for the allotted resources the development team resorted to handing off this process to another thread to work in the background. There is also an associated progress bar that keeps track of the progress for these functions and displays them on the front end.  </w:t>
       </w:r>
     </w:p>
     <w:p>
@@ -5092,19 +4963,13 @@
     <w:p/>
     <w:p>
       <w:r>
-        <w:t xml:space="preserve">The Project file contains all information related to a project. In similar fashion, the project stores a list </w:t>
-      </w:r>
-      <w:r>
-        <w:t>of Dataset objects, this is necessary to keep track of the Datasets associated with a given project. This is also extended to an analysis as the development team considered an analysis to be on the same level of the system hierarchy.</w:t>
-      </w:r>
-    </w:p>
-    <w:p/>
-    <w:p>
-      <w:r>
-        <w:t>There are also variou</w:t>
-      </w:r>
-      <w:r>
-        <w:t xml:space="preserve">s functions in the project class that help provide information on the class such as the overall project size. These are required to fulfill various use cases related to displaying information on a given project. </w:t>
+        <w:t>The Project file contains all information related to a project. In similar fashion, the project stores a list of Dataset objects, this is necessary to keep track of the Datasets associated with a given project. This is also extended to an analysis as the development team considered an analysis to be on the same level of the system hierarchy.</w:t>
+      </w:r>
+    </w:p>
+    <w:p/>
+    <w:p>
+      <w:r>
+        <w:t xml:space="preserve">There are also various functions in the project class that help provide information on the class such as the overall project size. These are required to fulfill various use cases related to displaying information on a given project. </w:t>
       </w:r>
     </w:p>
     <w:p>
@@ -5126,10 +4991,7 @@
     <w:p>
       <w:r>
         <w:lastRenderedPageBreak/>
-        <w:t>The Workspace file contains all information related to a Workspace. In similar fashion, the workspace stores a list of Project objects, this is necessary to keep track of the Project associated with a given Workspace. The workspace class will handle creati</w:t>
-      </w:r>
-      <w:r>
-        <w:t xml:space="preserve">ng a directory for a given </w:t>
+        <w:t xml:space="preserve">The Workspace file contains all information related to a Workspace. In similar fashion, the workspace stores a list of Project objects, this is necessary to keep track of the Project associated with a given Workspace. The workspace class will handle creating a directory for a given </w:t>
       </w:r>
       <w:proofErr w:type="gramStart"/>
       <w:r>
@@ -5143,10 +5005,7 @@
     <w:p/>
     <w:p>
       <w:r>
-        <w:t xml:space="preserve">The save function in this file will handle creating the actual ZIP in the instance that a user would like to save their </w:t>
-      </w:r>
-      <w:r>
-        <w:t>work.</w:t>
+        <w:t>The save function in this file will handle creating the actual ZIP in the instance that a user would like to save their work.</w:t>
       </w:r>
     </w:p>
     <w:p>
@@ -5167,10 +5026,7 @@
     <w:p/>
     <w:p>
       <w:r>
-        <w:t>The Analysis class contains all information related to an Analysis. Currently this file provides no functionality besides the functions described in the intro of the section, it is only used to store information for th</w:t>
-      </w:r>
-      <w:r>
-        <w:t>e analysis properties and to save that information to the save file</w:t>
+        <w:t>The Analysis class contains all information related to an Analysis. Currently this file provides no functionality besides the functions described in the intro of the section, it is only used to store information for the analysis properties and to save that information to the save file</w:t>
       </w:r>
     </w:p>
     <w:p/>
@@ -5206,10 +5062,7 @@
       </w:r>
       <w:proofErr w:type="spellStart"/>
       <w:r>
-        <w:t>packetvisu</w:t>
-      </w:r>
-      <w:r>
-        <w:t>alization</w:t>
+        <w:t>packetvisualization</w:t>
       </w:r>
       <w:proofErr w:type="spellEnd"/>
       <w:r>
@@ -5271,10 +5124,7 @@
       </w:r>
       <w:proofErr w:type="spellEnd"/>
       <w:r>
-        <w:t>/resources folder. Th</w:t>
-      </w:r>
-      <w:r>
-        <w:t>e “</w:t>
+        <w:t>/resources folder. The “</w:t>
       </w:r>
       <w:proofErr w:type="spellStart"/>
       <w:r>
@@ -5305,10 +5155,7 @@
       </w:r>
       <w:proofErr w:type="spellEnd"/>
       <w:r>
-        <w:t>” file will need to be updated as well a</w:t>
-      </w:r>
-      <w:r>
-        <w:t xml:space="preserve">s running the following command: “pyrcc5 -o qrc_resources.py </w:t>
+        <w:t xml:space="preserve">” file will need to be updated as well as running the following command: “pyrcc5 -o qrc_resources.py </w:t>
       </w:r>
       <w:proofErr w:type="spellStart"/>
       <w:r>
@@ -5338,10 +5185,7 @@
     </w:p>
     <w:p>
       <w:r>
-        <w:t>To update a resource such as including an updated version o</w:t>
-      </w:r>
-      <w:r>
-        <w:t>f the user documentation to the package, all the developer would have to do is run the following command, make sure to keep the name of the file the same</w:t>
+        <w:t>To update a resource such as including an updated version of the user documentation to the package, all the developer would have to do is run the following command, make sure to keep the name of the file the same</w:t>
       </w:r>
       <w:proofErr w:type="gramStart"/>
       <w:r>
@@ -5386,10 +5230,7 @@
       </w:r>
       <w:proofErr w:type="spellEnd"/>
       <w:r>
-        <w:t xml:space="preserve"> is used when</w:t>
-      </w:r>
-      <w:r>
-        <w:t xml:space="preserve"> the user selects to filter some packets. It allows the user to create a new dataset based on the filtered packets. The filter requires the same syntax as </w:t>
+        <w:t xml:space="preserve"> is used when the user selects to filter some packets. It allows the user to create a new dataset based on the filtered packets. The filter requires the same syntax as </w:t>
       </w:r>
       <w:proofErr w:type="spellStart"/>
       <w:r>
@@ -5412,10 +5253,7 @@
     </w:p>
     <w:p>
       <w:r>
-        <w:t>File: load_worker.py, save_worker.</w:t>
-      </w:r>
-      <w:r>
-        <w:t>py</w:t>
+        <w:t>File: load_worker.py, save_worker.py</w:t>
       </w:r>
     </w:p>
     <w:p/>
@@ -5437,10 +5275,7 @@
       </w:r>
       <w:proofErr w:type="spellEnd"/>
       <w:r>
-        <w:t>, which receives updates from the threads handling t</w:t>
-      </w:r>
-      <w:r>
-        <w:t>he loading of a project and saving of a project, respectively.</w:t>
+        <w:t>, which receives updates from the threads handling the loading of a project and saving of a project, respectively.</w:t>
       </w:r>
     </w:p>
     <w:p>
@@ -5477,28 +5312,19 @@
       </w:r>
       <w:proofErr w:type="spellEnd"/>
       <w:r>
-        <w:t>, once packets are selected to be analyzed from the table GUI</w:t>
-      </w:r>
-      <w:r>
-        <w:t xml:space="preserve">, it is composed by three sections: properties, algorithm chooser and cluster number selection. </w:t>
-      </w:r>
-    </w:p>
-    <w:p/>
-    <w:p>
-      <w:r>
-        <w:t>Once the user selects an algorithm (k-means for the current scope of the system), selects the properties to classify and the number of clusters to run, then t</w:t>
-      </w:r>
-      <w:r>
-        <w:t xml:space="preserve">he analyze button runs the analysis method which is the one that calls the classifier via a controller and then receives back the classified data. </w:t>
-      </w:r>
-    </w:p>
-    <w:p/>
-    <w:p>
-      <w:r>
-        <w:t>When the classifier is done running, it prompts the user with an options window to name the analysis and th</w:t>
-      </w:r>
-      <w:r>
-        <w:t xml:space="preserve">en it closes the current properties GUI to open the scatter plot with the classified </w:t>
+        <w:t xml:space="preserve">, once packets are selected to be analyzed from the table GUI, it is composed by three sections: properties, algorithm chooser and cluster number selection. </w:t>
+      </w:r>
+    </w:p>
+    <w:p/>
+    <w:p>
+      <w:r>
+        <w:t xml:space="preserve">Once the user selects an algorithm (k-means for the current scope of the system), selects the properties to classify and the number of clusters to run, then the analyze button runs the analysis method which is the one that calls the classifier via a controller and then receives back the classified data. </w:t>
+      </w:r>
+    </w:p>
+    <w:p/>
+    <w:p>
+      <w:r>
+        <w:t xml:space="preserve">When the classifier is done running, it prompts the user with an options window to name the analysis and then it closes the current properties GUI to open the scatter plot with the classified </w:t>
       </w:r>
       <w:proofErr w:type="spellStart"/>
       <w:r>
@@ -5528,10 +5354,7 @@
     <w:p>
       <w:r>
         <w:lastRenderedPageBreak/>
-        <w:t>This window is used to display the details pertaining to a project, dataset, and an analysis</w:t>
-      </w:r>
-      <w:r>
-        <w:t xml:space="preserve">. When one of these objects is </w:t>
+        <w:t xml:space="preserve">This window is used to display the details pertaining to a project, dataset, and an analysis. When one of these objects is </w:t>
       </w:r>
       <w:proofErr w:type="gramStart"/>
       <w:r>
@@ -5555,10 +5378,7 @@
       </w:r>
       <w:proofErr w:type="gramEnd"/>
       <w:r>
-        <w:t>) method and create a new met</w:t>
-      </w:r>
-      <w:r>
-        <w:t xml:space="preserve">hod to populate the window. This would also have to be added to the context menu on the </w:t>
+        <w:t xml:space="preserve">) method and create a new method to populate the window. This would also have to be added to the context menu on the </w:t>
       </w:r>
       <w:proofErr w:type="spellStart"/>
       <w:r>
@@ -5595,10 +5415,7 @@
     <w:p/>
     <w:p>
       <w:r>
-        <w:t>The startup window is used, as the name suggests,</w:t>
-      </w:r>
-      <w:r>
-        <w:t xml:space="preserve"> as the starting window when the system is launched. This window allows the user to select between creating a new workspace or loading an existing save file (zip). </w:t>
+        <w:t xml:space="preserve">The startup window is used, as the name suggests, as the starting window when the system is launched. This window allows the user to select between creating a new workspace or loading an existing save file (zip). </w:t>
       </w:r>
     </w:p>
     <w:p>
@@ -5619,10 +5436,7 @@
     <w:p/>
     <w:p>
       <w:r>
-        <w:t>This file contains everything related to the table create</w:t>
-      </w:r>
-      <w:r>
-        <w:t xml:space="preserve">d from the dataset information. This </w:t>
+        <w:t xml:space="preserve">This file contains everything related to the table created from the dataset information. This </w:t>
       </w:r>
       <w:proofErr w:type="spellStart"/>
       <w:r>
@@ -5630,10 +5444,7 @@
       </w:r>
       <w:proofErr w:type="spellEnd"/>
       <w:r>
-        <w:t xml:space="preserve"> includes everything from the fields displayed to the options displayed when the user right-clicks on components of the table as well as all the methods performed for those actions. Everything related to the table ca</w:t>
-      </w:r>
-      <w:r>
-        <w:t xml:space="preserve">n be modified here. </w:t>
+        <w:t xml:space="preserve"> includes everything from the fields displayed to the options displayed when the user right-clicks on components of the table as well as all the methods performed for those actions. Everything related to the table can be modified here. </w:t>
       </w:r>
     </w:p>
     <w:p>
@@ -5654,10 +5465,7 @@
     <w:p/>
     <w:p>
       <w:r>
-        <w:t>This is the main window that connects all the backend components with the front-end that is displayed to the user. At initialization, the program is designed to create all the windows that will be used by the user. If it is loading an existing workspace, a</w:t>
-      </w:r>
-      <w:r>
-        <w:t xml:space="preserve">n additional step is taken to create and load all backend components including importing data into the database. Below will be a description on what actions are and how you can add new actions to the workspace. </w:t>
+        <w:t xml:space="preserve">This is the main window that connects all the backend components with the front-end that is displayed to the user. At initialization, the program is designed to create all the windows that will be used by the user. If it is loading an existing workspace, an additional step is taken to create and load all backend components including importing data into the database. Below will be a description on what actions are and how you can add new actions to the workspace. </w:t>
       </w:r>
     </w:p>
     <w:p>
@@ -5688,10 +5496,7 @@
       </w:r>
       <w:proofErr w:type="gramEnd"/>
       <w:r>
-        <w:t>) method will co</w:t>
-      </w:r>
-      <w:r>
-        <w:t xml:space="preserve">ntain all actions that are possible in the system, these are the links between a </w:t>
+        <w:t xml:space="preserve">) method will contain all actions that are possible in the system, these are the links between a </w:t>
       </w:r>
       <w:proofErr w:type="spellStart"/>
       <w:r>
@@ -5699,10 +5504,7 @@
       </w:r>
       <w:proofErr w:type="spellEnd"/>
       <w:r>
-        <w:t xml:space="preserve"> component, such as a button, to a method. These actions can be customized to have a name, icon, a shortcut that the user can use and a custom message that is displayed to </w:t>
-      </w:r>
-      <w:r>
-        <w:t xml:space="preserve">the user on the status bar or tooltip. After creation, the actions are connected to methods in the _connect_ </w:t>
+        <w:t xml:space="preserve"> component, such as a button, to a method. These actions can be customized to have a name, icon, a shortcut that the user can use and a custom message that is displayed to the user on the status bar or tooltip. After creation, the actions are connected to methods in the _connect_ </w:t>
       </w:r>
       <w:proofErr w:type="gramStart"/>
       <w:r>
@@ -5730,10 +5532,7 @@
       </w:r>
       <w:proofErr w:type="spellStart"/>
       <w:r>
-        <w:t>create_</w:t>
-      </w:r>
-      <w:r>
-        <w:t>menu_</w:t>
+        <w:t>create_menu_</w:t>
       </w:r>
       <w:proofErr w:type="gramStart"/>
       <w:r>
@@ -5791,10 +5590,7 @@
     </w:p>
     <w:p>
       <w:r>
-        <w:t>Th</w:t>
-      </w:r>
-      <w:r>
-        <w:t xml:space="preserve">e context menu can be customized in the </w:t>
+        <w:t xml:space="preserve">The context menu can be customized in the </w:t>
       </w:r>
       <w:proofErr w:type="spellStart"/>
       <w:proofErr w:type="gramStart"/>
@@ -5848,10 +5644,7 @@
       </w:r>
       <w:proofErr w:type="gramEnd"/>
       <w:r>
-        <w:t>). The look and customizatio</w:t>
-      </w:r>
-      <w:r>
-        <w:t xml:space="preserve">n of this bar can be changed in this method. </w:t>
+        <w:t xml:space="preserve">). The look and customization of this bar can be changed in this method. </w:t>
       </w:r>
     </w:p>
     <w:p>
@@ -5866,10 +5659,7 @@
     </w:p>
     <w:p>
       <w:r>
-        <w:t>The other main methods to describe are the thread methods which are used to handle operations in a new thread to avoid freezing the GUI, reporting methods that communicate with the threaded methods to upd</w:t>
-      </w:r>
-      <w:r>
-        <w:t xml:space="preserve">ate GUI components such as progress bars, and all other methods that handle operations in our system. All methods are named appropriately and have a brief description of what they do. </w:t>
+        <w:t xml:space="preserve">The other main methods to describe are the thread methods which are used to handle operations in a new thread to avoid freezing the GUI, reporting methods that communicate with the threaded methods to update GUI components such as progress bars, and all other methods that handle operations in our system. All methods are named appropriately and have a brief description of what they do. </w:t>
       </w:r>
     </w:p>
     <w:p>
@@ -5884,10 +5674,7 @@
     </w:p>
     <w:p>
       <w:r>
-        <w:t>The system is hosted in a GitLab repository,</w:t>
-      </w:r>
-      <w:r>
-        <w:t xml:space="preserve"> runs through a CI/CD pipeline dictated by </w:t>
+        <w:t xml:space="preserve">The system is hosted in a GitLab repository, runs through a CI/CD pipeline dictated by </w:t>
       </w:r>
       <w:proofErr w:type="spellStart"/>
       <w:r>
@@ -5949,10 +5736,7 @@
       </w:r>
       <w:proofErr w:type="gramEnd"/>
       <w:r>
-        <w:t xml:space="preserve"> the directory tests/. Creating new tests is as simple as adding the testing methods to already existing</w:t>
-      </w:r>
-      <w:r>
-        <w:t xml:space="preserve"> files or adding new files. Tests files do not need to be numbered but we numbered them so that </w:t>
+        <w:t xml:space="preserve"> the directory tests/. Creating new tests is as simple as adding the testing methods to already existing files or adding new files. Tests files do not need to be numbered but we numbered them so that </w:t>
       </w:r>
       <w:proofErr w:type="spellStart"/>
       <w:r>
@@ -5960,10 +5744,7 @@
       </w:r>
       <w:proofErr w:type="spellEnd"/>
       <w:r>
-        <w:t xml:space="preserve"> will execute the files in that order; so that a workspace will be tested before the project is tested. Locally, these tests can be run by simply installi</w:t>
-      </w:r>
-      <w:r>
-        <w:t xml:space="preserve">ng </w:t>
+        <w:t xml:space="preserve"> will execute the files in that order; so that a workspace will be tested before the project is tested. Locally, these tests can be run by simply installing </w:t>
       </w:r>
       <w:proofErr w:type="spellStart"/>
       <w:r>
@@ -6003,10 +5784,7 @@
       <w:proofErr w:type="spellEnd"/>
       <w:proofErr w:type="gramEnd"/>
       <w:r>
-        <w:t xml:space="preserve"> are programmed to run automatically in our repository by our pipeline when a d</w:t>
-      </w:r>
-      <w:r>
-        <w:t xml:space="preserve">eveloper pushes to any branch. This assures the system is running properly before merging to other branches. </w:t>
+        <w:t xml:space="preserve"> are programmed to run automatically in our repository by our pipeline when a developer pushes to any branch. This assures the system is running properly before merging to other branches. </w:t>
       </w:r>
     </w:p>
     <w:p>
@@ -6037,30 +5815,19 @@
       </w:r>
       <w:proofErr w:type="spellEnd"/>
       <w:r>
-        <w:t xml:space="preserve"> and instructions on how to run or install can be found i</w:t>
-      </w:r>
-      <w:r>
-        <w:t>n our readme.md file.</w:t>
+        <w:t xml:space="preserve"> and instructions on how to run or install can be found in our readme.md file.</w:t>
       </w:r>
       <w:r>
         <w:t xml:space="preserve"> </w:t>
       </w:r>
-      <w:proofErr w:type="gramStart"/>
-      <w:r>
-        <w:t>This</w:t>
-      </w:r>
-      <w:proofErr w:type="gramEnd"/>
-      <w:r>
-        <w:t xml:space="preserve"> deployment process is also automated to run once the test’s all pass when there is a merge or push to the main branch only. </w:t>
-      </w:r>
-    </w:p>
-    <w:p/>
-    <w:p>
-      <w:r>
-        <w:t xml:space="preserve">If new python dependencies were installed, add them to the ‘startup.py’ file so that they are installed </w:t>
-      </w:r>
-      <w:r>
-        <w:t xml:space="preserve">when the package is installed. </w:t>
+      <w:r>
+        <w:t xml:space="preserve">This deployment process is also automated to run once the test’s all pass when there is a merge or push to the main branch only. </w:t>
+      </w:r>
+    </w:p>
+    <w:p/>
+    <w:p>
+      <w:r>
+        <w:t xml:space="preserve">If new python dependencies were installed, add them to the ‘startup.py’ file so that they are installed when the package is installed. </w:t>
       </w:r>
     </w:p>
     <w:p>
@@ -6083,19 +5850,63 @@
     </w:p>
     <w:p>
       <w:r>
-        <w:t>Currently the system meets the requirements found in the first requirements document. The only pending work involved further testing, the coverage is limited due to time constraints however the template a</w:t>
-      </w:r>
-      <w:r>
-        <w:t>nd working testing files currently exist in the testing directory.</w:t>
-      </w:r>
-    </w:p>
-    <w:p/>
-    <w:p>
-      <w:r>
-        <w:t>There are also enhancements that can be made to the systems performance by introducing threads that handle other operations. Currently threads only handle operations that require heavy com</w:t>
-      </w:r>
-      <w:r>
-        <w:t xml:space="preserve">putation however this can be furthered for any and every action. </w:t>
+        <w:t>Currently the system meets the requirements found in the first requirements document. The only pending work involved further testing, the coverage is limited due to time constraints however the template and working testing files currently exist in the testing directory.</w:t>
+      </w:r>
+    </w:p>
+    <w:p/>
+    <w:p>
+      <w:r>
+        <w:t xml:space="preserve">Given the timeline and the limitations </w:t>
+      </w:r>
+      <w:proofErr w:type="spellStart"/>
+      <w:r>
+        <w:t>Plotly</w:t>
+      </w:r>
+      <w:proofErr w:type="spellEnd"/>
+      <w:r>
+        <w:t xml:space="preserve"> has, we could not accomplish datapoint selection on the analysis section. Accessing </w:t>
+      </w:r>
+      <w:proofErr w:type="spellStart"/>
+      <w:r>
+        <w:t>Plotly</w:t>
+      </w:r>
+      <w:proofErr w:type="spellEnd"/>
+      <w:r>
+        <w:t xml:space="preserve"> back-end turns out to be a complex process</w:t>
+      </w:r>
+      <w:r>
+        <w:t xml:space="preserve">.  We did not include any </w:t>
+      </w:r>
+      <w:r>
+        <w:t xml:space="preserve">code progress we made but here are our sources of the new packages that would have to be integrated: </w:t>
+      </w:r>
+      <w:hyperlink r:id="rId9" w:history="1">
+        <w:r>
+          <w:rPr>
+            <w:rStyle w:val="Hyperlink"/>
+          </w:rPr>
+          <w:t>https://dash.plotly.com/interactive-graphing</w:t>
+        </w:r>
+      </w:hyperlink>
+      <w:r>
+        <w:t xml:space="preserve">, </w:t>
+      </w:r>
+      <w:hyperlink r:id="rId10" w:history="1">
+        <w:r>
+          <w:rPr>
+            <w:rStyle w:val="Hyperlink"/>
+          </w:rPr>
+          <w:t>https://plotly.com/python/v3/selection-events/</w:t>
+        </w:r>
+      </w:hyperlink>
+      <w:r>
+        <w:t xml:space="preserve"> </w:t>
+      </w:r>
+    </w:p>
+    <w:p/>
+    <w:p>
+      <w:r>
+        <w:t xml:space="preserve">There are also enhancements that can be made to the systems performance by introducing threads that handle other operations. Currently threads only handle operations that require heavy computation however this can be furthered for any and every action. </w:t>
       </w:r>
     </w:p>
     <w:p/>
@@ -6106,18 +5917,14 @@
     </w:p>
     <w:p/>
     <w:p>
-      <w:proofErr w:type="spellStart"/>
-      <w:proofErr w:type="gramStart"/>
-      <w:r>
-        <w:t>Lastly,the</w:t>
-      </w:r>
-      <w:proofErr w:type="spellEnd"/>
-      <w:proofErr w:type="gramEnd"/>
-      <w:r>
-        <w:t xml:space="preserve"> load bar of the system does not display a counter with a number, rather just a bar that increments as computation completes. The next step for this load bar is to add a visual number counter to give the user more of a sense of how long the compu</w:t>
-      </w:r>
-      <w:r>
-        <w:t>tation is going to take.</w:t>
+      <w:r>
+        <w:t>Lastly,</w:t>
+      </w:r>
+      <w:r>
+        <w:t xml:space="preserve"> </w:t>
+      </w:r>
+      <w:r>
+        <w:t>the load bar of the system does not display a counter with a number, rather just a bar that increments as computation completes. The next step for this load bar is to add a visual number counter to give the user more of a sense of how long the computation is going to take.</w:t>
       </w:r>
     </w:p>
     <w:p/>
@@ -6127,13 +5934,7 @@
       </w:pPr>
       <w:bookmarkStart w:id="55" w:name="_Toc89788282"/>
       <w:r>
-        <w:t>9</w:t>
-      </w:r>
-      <w:r>
-        <w:t xml:space="preserve">.0 </w:t>
-      </w:r>
-      <w:r>
-        <w:t>Migrate the project to a new repository</w:t>
+        <w:t>9.0 Migrate the project to a new repository</w:t>
       </w:r>
       <w:bookmarkEnd w:id="55"/>
     </w:p>
@@ -6141,7 +5942,7 @@
       <w:r>
         <w:t xml:space="preserve">The project is hosted on GitLab, to be migrated to a new repository including history, you must do a mirror clone following these steps: </w:t>
       </w:r>
-      <w:hyperlink r:id="rId9" w:history="1">
+      <w:hyperlink r:id="rId11" w:history="1">
         <w:r>
           <w:rPr>
             <w:rStyle w:val="Hyperlink"/>
@@ -6163,7 +5964,7 @@
       <w:r>
         <w:t xml:space="preserve"> called packet visualization: </w:t>
       </w:r>
-      <w:hyperlink r:id="rId10" w:history="1">
+      <w:hyperlink r:id="rId12" w:history="1">
         <w:r>
           <w:rPr>
             <w:rStyle w:val="Hyperlink"/>
@@ -6182,7 +5983,7 @@
       <w:r>
         <w:t xml:space="preserve"> please contact </w:t>
       </w:r>
-      <w:hyperlink r:id="rId11" w:history="1">
+      <w:hyperlink r:id="rId13" w:history="1">
         <w:r>
           <w:rPr>
             <w:rStyle w:val="Hyperlink"/>
@@ -7027,6 +6828,18 @@
       <w:shd w:val="clear" w:color="auto" w:fill="E1DFDD"/>
     </w:rPr>
   </w:style>
+  <w:style w:type="character" w:styleId="FollowedHyperlink">
+    <w:name w:val="FollowedHyperlink"/>
+    <w:basedOn w:val="DefaultParagraphFont"/>
+    <w:uiPriority w:val="99"/>
+    <w:semiHidden/>
+    <w:unhideWhenUsed/>
+    <w:rsid w:val="00B3089C"/>
+    <w:rPr>
+      <w:color w:val="800080" w:themeColor="followedHyperlink"/>
+      <w:u w:val="single"/>
+    </w:rPr>
+  </w:style>
 </w:styles>
 </file>
 

</xml_diff>